<commit_message>
Site updated: 2022-04-17 16:11:50
</commit_message>
<xml_diff>
--- a/doc/周六跑参加人员健康安全责任承诺书.docx
+++ b/doc/周六跑参加人员健康安全责任承诺书.docx
@@ -7,13 +7,10 @@
         <w:pStyle w:val="Title"/>
         <w:jc w:val="center"/>
         <w:rPr>
-          <w:rFonts w:hint="eastAsia"/>
           <w:b/>
           <w:bCs/>
         </w:rPr>
       </w:pPr>
-      <w:bookmarkStart w:id="0" w:name="_GoBack"/>
-      <w:bookmarkEnd w:id="0"/>
       <w:r>
         <w:rPr>
           <w:rFonts w:hint="eastAsia"/>
@@ -41,11 +38,6 @@
     </w:p>
     <w:p/>
     <w:p>
-      <w:pPr>
-        <w:rPr>
-          <w:rFonts w:hint="eastAsia"/>
-        </w:rPr>
-      </w:pPr>
       <w:r>
         <w:rPr>
           <w:rFonts w:hint="eastAsia"/>
@@ -62,27 +54,10 @@
         <w:rPr>
           <w:rFonts w:hint="eastAsia"/>
         </w:rPr>
-        <w:t>安全有序举行，根据</w:t>
-      </w:r>
-      <w:r>
-        <w:rPr>
-          <w:rFonts w:hint="eastAsia"/>
-        </w:rPr>
-        <w:t>大家统一</w:t>
-      </w:r>
-      <w:r>
-        <w:rPr>
-          <w:rFonts w:hint="eastAsia"/>
-        </w:rPr>
-        <w:t>要求，制定此承诺书。本人已仔细阅读并签字确认本承诺书所有事项。如有不实，本人承担由此引起的一切后果及法律责任。</w:t>
+        <w:t>安全有序举行，根据大家统一要求，制定此承诺书。本人已仔细阅读并签字确认本承诺书所有事项。如有不实，本人承担由此引起的一切后果及法律责任。</w:t>
       </w:r>
     </w:p>
     <w:p>
-      <w:pPr>
-        <w:rPr>
-          <w:rFonts w:hint="eastAsia"/>
-        </w:rPr>
-      </w:pPr>
       <w:r>
         <w:rPr>
           <w:rFonts w:hint="eastAsia"/>
@@ -109,11 +84,6 @@
       </w:r>
     </w:p>
     <w:p>
-      <w:pPr>
-        <w:rPr>
-          <w:rFonts w:hint="eastAsia"/>
-        </w:rPr>
-      </w:pPr>
       <w:r>
         <w:rPr>
           <w:rFonts w:hint="eastAsia"/>
@@ -124,19 +94,7 @@
         <w:rPr>
           <w:rFonts w:hint="eastAsia"/>
         </w:rPr>
-        <w:t>本人承诺</w:t>
-      </w:r>
-      <w:r>
-        <w:rPr>
-          <w:rFonts w:hint="eastAsia"/>
-        </w:rPr>
-        <w:t>跑</w:t>
-      </w:r>
-      <w:r>
-        <w:rPr>
-          <w:rFonts w:hint="eastAsia"/>
-        </w:rPr>
-        <w:t>前</w:t>
+        <w:t>本人承诺跑前</w:t>
       </w:r>
       <w:r>
         <w:rPr>
@@ -152,11 +110,6 @@
       </w:r>
     </w:p>
     <w:p>
-      <w:pPr>
-        <w:rPr>
-          <w:rFonts w:hint="eastAsia"/>
-        </w:rPr>
-      </w:pPr>
       <w:r>
         <w:rPr>
           <w:rFonts w:hint="eastAsia"/>
@@ -167,75 +120,10 @@
         <w:rPr>
           <w:rFonts w:hint="eastAsia"/>
         </w:rPr>
-        <w:t>本人承诺在</w:t>
-      </w:r>
-      <w:r>
-        <w:rPr>
-          <w:rFonts w:hint="eastAsia"/>
-        </w:rPr>
-        <w:t>跑</w:t>
-      </w:r>
-      <w:r>
-        <w:rPr>
-          <w:rFonts w:hint="eastAsia"/>
-        </w:rPr>
-        <w:t>事期间配合</w:t>
-      </w:r>
-      <w:r>
-        <w:rPr>
-          <w:rFonts w:hint="eastAsia"/>
-        </w:rPr>
-        <w:t>所有参跑人员共同制定要求</w:t>
-      </w:r>
-      <w:r>
-        <w:rPr>
-          <w:rFonts w:hint="eastAsia"/>
-        </w:rPr>
-        <w:t>进行测温、核验</w:t>
-      </w:r>
-      <w:r>
-        <w:rPr>
-          <w:rFonts w:hint="eastAsia"/>
-        </w:rPr>
-        <w:t>健康码</w:t>
-      </w:r>
-      <w:r>
-        <w:rPr>
-          <w:rFonts w:hint="eastAsia"/>
-        </w:rPr>
-        <w:t>等疫情防控工作，若不符合</w:t>
-      </w:r>
-      <w:r>
-        <w:rPr>
-          <w:rFonts w:hint="eastAsia"/>
-        </w:rPr>
-        <w:t>跑</w:t>
-      </w:r>
-      <w:r>
-        <w:rPr>
-          <w:rFonts w:hint="eastAsia"/>
-        </w:rPr>
-        <w:t>事防疫要求，本人将退出比</w:t>
-      </w:r>
-      <w:r>
-        <w:rPr>
-          <w:rFonts w:hint="eastAsia"/>
-        </w:rPr>
-        <w:t>跑</w:t>
-      </w:r>
-      <w:r>
-        <w:rPr>
-          <w:rFonts w:hint="eastAsia"/>
-        </w:rPr>
-        <w:t>检查；</w:t>
+        <w:t>本人承诺在跑事期间配合所有参跑人员共同制定要求进行测温、核验健康码等疫情防控工作，若不符合跑事防疫要求，本人将退出比跑检查；</w:t>
       </w:r>
     </w:p>
     <w:p>
-      <w:pPr>
-        <w:rPr>
-          <w:rFonts w:hint="eastAsia"/>
-        </w:rPr>
-      </w:pPr>
       <w:r>
         <w:rPr>
           <w:rFonts w:hint="eastAsia"/>
@@ -246,19 +134,7 @@
         <w:rPr>
           <w:rFonts w:hint="eastAsia"/>
         </w:rPr>
-        <w:t>本人充分了解马拉松运动及参</w:t>
-      </w:r>
-      <w:r>
-        <w:rPr>
-          <w:rFonts w:hint="eastAsia"/>
-        </w:rPr>
-        <w:t>跑</w:t>
-      </w:r>
-      <w:r>
-        <w:rPr>
-          <w:rFonts w:hint="eastAsia"/>
-        </w:rPr>
-        <w:t>过程中可能存在的风险，</w:t>
+        <w:t>本人充分了解马拉松运动及参跑过程中可能存在的风险，</w:t>
       </w:r>
       <w:r>
         <w:rPr>
@@ -270,43 +146,7 @@
         <w:rPr>
           <w:rFonts w:hint="eastAsia"/>
         </w:rPr>
-        <w:t>包括但不限于因疫情可能导致的医疗风险，已为参</w:t>
-      </w:r>
-      <w:r>
-        <w:rPr>
-          <w:rFonts w:hint="eastAsia"/>
-        </w:rPr>
-        <w:t>跑</w:t>
-      </w:r>
-      <w:r>
-        <w:rPr>
-          <w:rFonts w:hint="eastAsia"/>
-        </w:rPr>
-        <w:t>做好准备。本人同意接受</w:t>
-      </w:r>
-      <w:r>
-        <w:rPr>
-          <w:rFonts w:hint="eastAsia"/>
-        </w:rPr>
-        <w:t>所有参跑人员</w:t>
-      </w:r>
-      <w:r>
-        <w:rPr>
-          <w:rFonts w:hint="eastAsia"/>
-        </w:rPr>
-        <w:t>在比</w:t>
-      </w:r>
-      <w:r>
-        <w:rPr>
-          <w:rFonts w:hint="eastAsia"/>
-        </w:rPr>
-        <w:t>跑</w:t>
-      </w:r>
-      <w:r>
-        <w:rPr>
-          <w:rFonts w:hint="eastAsia"/>
-        </w:rPr>
-        <w:t>期间提供的现场急救性质的医务治</w:t>
+        <w:t>包括但不限于因疫情可能导致的医疗风险，已为参跑做好准备。本人同意接受所有参跑人员在比跑期间提供的现场急救性质的医务治</w:t>
       </w:r>
       <w:r>
         <w:rPr>
@@ -318,31 +158,7 @@
         <w:rPr>
           <w:rFonts w:hint="eastAsia"/>
         </w:rPr>
-        <w:t>疗</w:t>
-      </w:r>
-      <w:r>
-        <w:rPr>
-          <w:rFonts w:hint="eastAsia"/>
-        </w:rPr>
-        <w:t>，</w:t>
-      </w:r>
-      <w:r>
-        <w:rPr>
-          <w:rFonts w:hint="eastAsia"/>
-        </w:rPr>
-        <w:t>超出</w:t>
-      </w:r>
-      <w:r>
-        <w:rPr>
-          <w:rFonts w:hint="eastAsia"/>
-        </w:rPr>
-        <w:t>所有参跑人员</w:t>
-      </w:r>
-      <w:r>
-        <w:rPr>
-          <w:rFonts w:hint="eastAsia"/>
-        </w:rPr>
-        <w:t>投保范围的费用由本人自行承担；</w:t>
+        <w:t>疗，超出所有参跑人员投保范围的费用由本人自行承担；</w:t>
       </w:r>
     </w:p>
     <w:p>
@@ -356,31 +172,7 @@
         <w:rPr>
           <w:rFonts w:hint="eastAsia"/>
         </w:rPr>
-        <w:t>本人承诺严格遵守</w:t>
-      </w:r>
-      <w:r>
-        <w:rPr>
-          <w:rFonts w:hint="eastAsia"/>
-        </w:rPr>
-        <w:t>本</w:t>
-      </w:r>
-      <w:r>
-        <w:rPr>
-          <w:rFonts w:hint="eastAsia"/>
-        </w:rPr>
-        <w:t>市疫情防控要求，做好个人防护措施，安全参</w:t>
-      </w:r>
-      <w:r>
-        <w:rPr>
-          <w:rFonts w:hint="eastAsia"/>
-        </w:rPr>
-        <w:t>跑</w:t>
-      </w:r>
-      <w:r>
-        <w:rPr>
-          <w:rFonts w:hint="eastAsia"/>
-        </w:rPr>
-        <w:t>。</w:t>
+        <w:t>本人承诺严格遵守本市疫情防控要求，做好个人防护措施，安全参跑。</w:t>
       </w:r>
     </w:p>
     <w:tbl>
@@ -434,24 +226,13 @@
             </w:r>
           </w:p>
           <w:p/>
-          <w:p>
-            <w:pPr>
-              <w:rPr>
-                <w:rFonts w:hint="eastAsia"/>
-              </w:rPr>
-            </w:pPr>
-          </w:p>
+          <w:p/>
         </w:tc>
         <w:tc>
           <w:tcPr>
             <w:tcW w:w="3118" w:type="dxa"/>
           </w:tcPr>
           <w:p>
-            <w:pPr>
-              <w:rPr>
-                <w:rFonts w:hint="eastAsia"/>
-              </w:rPr>
-            </w:pPr>
             <w:r>
               <w:rPr>
                 <w:rFonts w:hint="eastAsia"/>
@@ -468,11 +249,6 @@
             <w:tcW w:w="3543" w:type="dxa"/>
           </w:tcPr>
           <w:p>
-            <w:pPr>
-              <w:rPr>
-                <w:rFonts w:hint="eastAsia"/>
-              </w:rPr>
-            </w:pPr>
             <w:r>
               <w:rPr>
                 <w:rFonts w:hint="eastAsia"/>
@@ -497,11 +273,6 @@
             <w:tcW w:w="2689" w:type="dxa"/>
           </w:tcPr>
           <w:p>
-            <w:pPr>
-              <w:rPr>
-                <w:rFonts w:hint="eastAsia"/>
-              </w:rPr>
-            </w:pPr>
             <w:r>
               <w:rPr>
                 <w:rFonts w:hint="eastAsia"/>
@@ -538,13 +309,7 @@
           <w:tcPr>
             <w:tcW w:w="3118" w:type="dxa"/>
           </w:tcPr>
-          <w:p>
-            <w:pPr>
-              <w:rPr>
-                <w:rFonts w:hint="eastAsia"/>
-              </w:rPr>
-            </w:pPr>
-          </w:p>
+          <w:p/>
         </w:tc>
         <w:tc>
           <w:tcPr>
@@ -609,42 +374,18 @@
               <w:t>日</w:t>
             </w:r>
           </w:p>
-          <w:p>
-            <w:pPr>
-              <w:rPr>
-                <w:rFonts w:hint="eastAsia"/>
-              </w:rPr>
-            </w:pPr>
-          </w:p>
+          <w:p/>
         </w:tc>
       </w:tr>
     </w:tbl>
-    <w:p>
-      <w:pPr>
-        <w:rPr>
-          <w:rFonts w:hint="eastAsia"/>
-        </w:rPr>
-      </w:pPr>
-    </w:p>
+    <w:p/>
     <w:p/>
     <w:p>
       <w:r>
         <w:rPr>
           <w:rFonts w:hint="eastAsia"/>
         </w:rPr>
-        <w:t>所有</w:t>
-      </w:r>
-      <w:r>
-        <w:rPr>
-          <w:rFonts w:hint="eastAsia"/>
-        </w:rPr>
-        <w:t>参加人员</w:t>
-      </w:r>
-      <w:r>
-        <w:rPr>
-          <w:rFonts w:hint="eastAsia"/>
-        </w:rPr>
-        <w:t>签名：</w:t>
+        <w:t>所有参加人员签名：</w:t>
       </w:r>
     </w:p>
     <w:tbl>
@@ -674,49 +415,25 @@
           <w:tcPr>
             <w:tcW w:w="2337" w:type="dxa"/>
           </w:tcPr>
-          <w:p>
-            <w:pPr>
-              <w:rPr>
-                <w:rFonts w:hint="eastAsia"/>
-              </w:rPr>
-            </w:pPr>
-          </w:p>
+          <w:p/>
         </w:tc>
         <w:tc>
           <w:tcPr>
             <w:tcW w:w="2337" w:type="dxa"/>
           </w:tcPr>
-          <w:p>
-            <w:pPr>
-              <w:rPr>
-                <w:rFonts w:hint="eastAsia"/>
-              </w:rPr>
-            </w:pPr>
-          </w:p>
+          <w:p/>
         </w:tc>
         <w:tc>
           <w:tcPr>
             <w:tcW w:w="2338" w:type="dxa"/>
           </w:tcPr>
-          <w:p>
-            <w:pPr>
-              <w:rPr>
-                <w:rFonts w:hint="eastAsia"/>
-              </w:rPr>
-            </w:pPr>
-          </w:p>
+          <w:p/>
         </w:tc>
         <w:tc>
           <w:tcPr>
             <w:tcW w:w="2338" w:type="dxa"/>
           </w:tcPr>
-          <w:p>
-            <w:pPr>
-              <w:rPr>
-                <w:rFonts w:hint="eastAsia"/>
-              </w:rPr>
-            </w:pPr>
-          </w:p>
+          <w:p/>
         </w:tc>
       </w:tr>
       <w:tr>
@@ -727,49 +444,25 @@
           <w:tcPr>
             <w:tcW w:w="2337" w:type="dxa"/>
           </w:tcPr>
-          <w:p>
-            <w:pPr>
-              <w:rPr>
-                <w:rFonts w:hint="eastAsia"/>
-              </w:rPr>
-            </w:pPr>
-          </w:p>
+          <w:p/>
         </w:tc>
         <w:tc>
           <w:tcPr>
             <w:tcW w:w="2337" w:type="dxa"/>
           </w:tcPr>
-          <w:p>
-            <w:pPr>
-              <w:rPr>
-                <w:rFonts w:hint="eastAsia"/>
-              </w:rPr>
-            </w:pPr>
-          </w:p>
+          <w:p/>
         </w:tc>
         <w:tc>
           <w:tcPr>
             <w:tcW w:w="2338" w:type="dxa"/>
           </w:tcPr>
-          <w:p>
-            <w:pPr>
-              <w:rPr>
-                <w:rFonts w:hint="eastAsia"/>
-              </w:rPr>
-            </w:pPr>
-          </w:p>
+          <w:p/>
         </w:tc>
         <w:tc>
           <w:tcPr>
             <w:tcW w:w="2338" w:type="dxa"/>
           </w:tcPr>
-          <w:p>
-            <w:pPr>
-              <w:rPr>
-                <w:rFonts w:hint="eastAsia"/>
-              </w:rPr>
-            </w:pPr>
-          </w:p>
+          <w:p/>
         </w:tc>
       </w:tr>
       <w:tr>
@@ -780,49 +473,25 @@
           <w:tcPr>
             <w:tcW w:w="2337" w:type="dxa"/>
           </w:tcPr>
-          <w:p>
-            <w:pPr>
-              <w:rPr>
-                <w:rFonts w:hint="eastAsia"/>
-              </w:rPr>
-            </w:pPr>
-          </w:p>
+          <w:p/>
         </w:tc>
         <w:tc>
           <w:tcPr>
             <w:tcW w:w="2337" w:type="dxa"/>
           </w:tcPr>
-          <w:p>
-            <w:pPr>
-              <w:rPr>
-                <w:rFonts w:hint="eastAsia"/>
-              </w:rPr>
-            </w:pPr>
-          </w:p>
+          <w:p/>
         </w:tc>
         <w:tc>
           <w:tcPr>
             <w:tcW w:w="2338" w:type="dxa"/>
           </w:tcPr>
-          <w:p>
-            <w:pPr>
-              <w:rPr>
-                <w:rFonts w:hint="eastAsia"/>
-              </w:rPr>
-            </w:pPr>
-          </w:p>
+          <w:p/>
         </w:tc>
         <w:tc>
           <w:tcPr>
             <w:tcW w:w="2338" w:type="dxa"/>
           </w:tcPr>
-          <w:p>
-            <w:pPr>
-              <w:rPr>
-                <w:rFonts w:hint="eastAsia"/>
-              </w:rPr>
-            </w:pPr>
-          </w:p>
+          <w:p/>
         </w:tc>
       </w:tr>
       <w:tr>
@@ -833,49 +502,25 @@
           <w:tcPr>
             <w:tcW w:w="2337" w:type="dxa"/>
           </w:tcPr>
-          <w:p>
-            <w:pPr>
-              <w:rPr>
-                <w:rFonts w:hint="eastAsia"/>
-              </w:rPr>
-            </w:pPr>
-          </w:p>
+          <w:p/>
         </w:tc>
         <w:tc>
           <w:tcPr>
             <w:tcW w:w="2337" w:type="dxa"/>
           </w:tcPr>
-          <w:p>
-            <w:pPr>
-              <w:rPr>
-                <w:rFonts w:hint="eastAsia"/>
-              </w:rPr>
-            </w:pPr>
-          </w:p>
+          <w:p/>
         </w:tc>
         <w:tc>
           <w:tcPr>
             <w:tcW w:w="2338" w:type="dxa"/>
           </w:tcPr>
-          <w:p>
-            <w:pPr>
-              <w:rPr>
-                <w:rFonts w:hint="eastAsia"/>
-              </w:rPr>
-            </w:pPr>
-          </w:p>
+          <w:p/>
         </w:tc>
         <w:tc>
           <w:tcPr>
             <w:tcW w:w="2338" w:type="dxa"/>
           </w:tcPr>
-          <w:p>
-            <w:pPr>
-              <w:rPr>
-                <w:rFonts w:hint="eastAsia"/>
-              </w:rPr>
-            </w:pPr>
-          </w:p>
+          <w:p/>
         </w:tc>
       </w:tr>
       <w:tr>
@@ -886,58 +531,706 @@
           <w:tcPr>
             <w:tcW w:w="2337" w:type="dxa"/>
           </w:tcPr>
-          <w:p>
-            <w:pPr>
-              <w:rPr>
-                <w:rFonts w:hint="eastAsia"/>
-              </w:rPr>
-            </w:pPr>
-          </w:p>
+          <w:p/>
         </w:tc>
         <w:tc>
           <w:tcPr>
             <w:tcW w:w="2337" w:type="dxa"/>
           </w:tcPr>
-          <w:p>
-            <w:pPr>
-              <w:rPr>
-                <w:rFonts w:hint="eastAsia"/>
-              </w:rPr>
-            </w:pPr>
-          </w:p>
+          <w:p/>
         </w:tc>
         <w:tc>
           <w:tcPr>
             <w:tcW w:w="2338" w:type="dxa"/>
           </w:tcPr>
-          <w:p>
-            <w:pPr>
-              <w:rPr>
-                <w:rFonts w:hint="eastAsia"/>
-              </w:rPr>
-            </w:pPr>
-          </w:p>
+          <w:p/>
         </w:tc>
         <w:tc>
           <w:tcPr>
             <w:tcW w:w="2338" w:type="dxa"/>
           </w:tcPr>
-          <w:p>
-            <w:pPr>
-              <w:rPr>
-                <w:rFonts w:hint="eastAsia"/>
-              </w:rPr>
-            </w:pPr>
-          </w:p>
+          <w:p/>
         </w:tc>
       </w:tr>
     </w:tbl>
     <w:p>
+      <w:r>
+        <w:rPr>
+          <w:rFonts w:hint="eastAsia"/>
+        </w:rPr>
+        <w:tab/>
+      </w:r>
+    </w:p>
+    <w:p>
       <w:pPr>
-        <w:rPr>
-          <w:rFonts w:hint="eastAsia"/>
+        <w:pStyle w:val="Title"/>
+        <w:ind w:firstLine="442"/>
+        <w:jc w:val="center"/>
+        <w:rPr>
+          <w:b/>
+          <w:bCs/>
         </w:rPr>
       </w:pPr>
+    </w:p>
+    <w:p>
+      <w:pPr>
+        <w:pStyle w:val="Title"/>
+        <w:ind w:firstLine="442"/>
+        <w:jc w:val="center"/>
+        <w:rPr>
+          <w:b/>
+          <w:bCs/>
+        </w:rPr>
+      </w:pPr>
+      <w:r>
+        <w:rPr>
+          <w:rFonts w:hint="eastAsia"/>
+          <w:b/>
+          <w:bCs/>
+        </w:rPr>
+        <w:lastRenderedPageBreak/>
+        <w:t>周六跑</w:t>
+      </w:r>
+      <w:r>
+        <w:rPr>
+          <w:rFonts w:hint="eastAsia"/>
+          <w:b/>
+          <w:bCs/>
+        </w:rPr>
+        <w:t>参加人员</w:t>
+      </w:r>
+      <w:r>
+        <w:rPr>
+          <w:rFonts w:hint="eastAsia"/>
+          <w:b/>
+          <w:bCs/>
+        </w:rPr>
+        <w:t>健康安全责任承诺书</w:t>
+      </w:r>
+    </w:p>
+    <w:p/>
+    <w:p>
+      <w:r>
+        <w:rPr>
+          <w:rFonts w:hint="eastAsia"/>
+        </w:rPr>
+        <w:t>为保障</w:t>
+      </w:r>
+      <w:r>
+        <w:rPr>
+          <w:rFonts w:hint="eastAsia"/>
+        </w:rPr>
+        <w:t>周六跑</w:t>
+      </w:r>
+      <w:r>
+        <w:rPr>
+          <w:rFonts w:hint="eastAsia"/>
+        </w:rPr>
+        <w:t>安全有序举行，根据大家统一要求，制定此承诺书。本人已仔细阅读并签字确认本承诺书所有事项。如有不实，本人承担由此引起的一切后果及法律责任。</w:t>
+      </w:r>
+    </w:p>
+    <w:p>
+      <w:r>
+        <w:rPr>
+          <w:rFonts w:hint="eastAsia"/>
+        </w:rPr>
+        <w:t>1.</w:t>
+      </w:r>
+      <w:r>
+        <w:rPr>
+          <w:rFonts w:hint="eastAsia"/>
+        </w:rPr>
+        <w:t>本人体温正常（体温低于</w:t>
+      </w:r>
+      <w:r>
+        <w:rPr>
+          <w:rFonts w:hint="eastAsia"/>
+        </w:rPr>
+        <w:t xml:space="preserve"> 37.3</w:t>
+      </w:r>
+      <w:r>
+        <w:rPr>
+          <w:rFonts w:hint="eastAsia"/>
+        </w:rPr>
+        <w:t>℃），没有发热、干咳、乏力、咽痛、鼻塞、流涕、肌痛、腹泻等相关症状；</w:t>
+      </w:r>
+    </w:p>
+    <w:p>
+      <w:r>
+        <w:rPr>
+          <w:rFonts w:hint="eastAsia"/>
+        </w:rPr>
+        <w:t>2.</w:t>
+      </w:r>
+      <w:r>
+        <w:rPr>
+          <w:rFonts w:hint="eastAsia"/>
+        </w:rPr>
+        <w:t>本人承诺跑前</w:t>
+      </w:r>
+      <w:r>
+        <w:rPr>
+          <w:rFonts w:hint="eastAsia"/>
+        </w:rPr>
+        <w:t xml:space="preserve"> 14 </w:t>
+      </w:r>
+      <w:r>
+        <w:rPr>
+          <w:rFonts w:hint="eastAsia"/>
+        </w:rPr>
+        <w:t>日内，未曾前往疫情中高风险地区，无新冠肺炎患者或疑似患者或无症状感染者密切接触史，未与曾前往疫情中高风险地区的人员接触或共同居住；</w:t>
+      </w:r>
+    </w:p>
+    <w:p>
+      <w:r>
+        <w:rPr>
+          <w:rFonts w:hint="eastAsia"/>
+        </w:rPr>
+        <w:t>3.</w:t>
+      </w:r>
+      <w:r>
+        <w:rPr>
+          <w:rFonts w:hint="eastAsia"/>
+        </w:rPr>
+        <w:t>本人承诺在跑事期间配合所有参跑人员共同制定要求进行测温、核验健康码等疫情防控工作，若不符合跑事防疫要求，本人将退出比跑检查；</w:t>
+      </w:r>
+    </w:p>
+    <w:p>
+      <w:r>
+        <w:rPr>
+          <w:rFonts w:hint="eastAsia"/>
+        </w:rPr>
+        <w:t>4.</w:t>
+      </w:r>
+      <w:r>
+        <w:rPr>
+          <w:rFonts w:hint="eastAsia"/>
+        </w:rPr>
+        <w:t>本人充分了解马拉松运动及参跑过程中可能存在的风险，</w:t>
+      </w:r>
+      <w:r>
+        <w:rPr>
+          <w:rFonts w:hint="eastAsia"/>
+        </w:rPr>
+        <w:t xml:space="preserve"> </w:t>
+      </w:r>
+      <w:r>
+        <w:rPr>
+          <w:rFonts w:hint="eastAsia"/>
+        </w:rPr>
+        <w:t>包括但不限于因疫情可能导致的医疗风险，已为参跑做好准备。本人同意接受所有参跑人员在比跑期间提供的现场急救性质的医务治</w:t>
+      </w:r>
+      <w:r>
+        <w:rPr>
+          <w:rFonts w:hint="eastAsia"/>
+        </w:rPr>
+        <w:t xml:space="preserve"> </w:t>
+      </w:r>
+      <w:r>
+        <w:rPr>
+          <w:rFonts w:hint="eastAsia"/>
+        </w:rPr>
+        <w:t>疗，超出所有参跑人员投保范围的费用由本人自行承担；</w:t>
+      </w:r>
+    </w:p>
+    <w:p>
+      <w:r>
+        <w:rPr>
+          <w:rFonts w:hint="eastAsia"/>
+        </w:rPr>
+        <w:t>5.</w:t>
+      </w:r>
+      <w:r>
+        <w:rPr>
+          <w:rFonts w:hint="eastAsia"/>
+        </w:rPr>
+        <w:t>本人承诺严格遵守本市疫情防控要求，做好个人防护措施，安全参跑。</w:t>
+      </w:r>
+    </w:p>
+    <w:tbl>
+      <w:tblPr>
+        <w:tblStyle w:val="TableGrid"/>
+        <w:tblW w:w="0" w:type="auto"/>
+        <w:tblBorders>
+          <w:top w:val="none" w:sz="0" w:space="0" w:color="auto"/>
+          <w:left w:val="none" w:sz="0" w:space="0" w:color="auto"/>
+          <w:bottom w:val="none" w:sz="0" w:space="0" w:color="auto"/>
+          <w:right w:val="none" w:sz="0" w:space="0" w:color="auto"/>
+          <w:insideH w:val="none" w:sz="0" w:space="0" w:color="auto"/>
+          <w:insideV w:val="none" w:sz="0" w:space="0" w:color="auto"/>
+        </w:tblBorders>
+        <w:tblLook w:val="04A0" w:firstRow="1" w:lastRow="0" w:firstColumn="1" w:lastColumn="0" w:noHBand="0" w:noVBand="1"/>
+      </w:tblPr>
+      <w:tblGrid>
+        <w:gridCol w:w="2689"/>
+        <w:gridCol w:w="3118"/>
+        <w:gridCol w:w="3543"/>
+      </w:tblGrid>
+      <w:tr>
+        <w:tc>
+          <w:tcPr>
+            <w:tcW w:w="2689" w:type="dxa"/>
+          </w:tcPr>
+          <w:p>
+            <w:pPr>
+              <w:ind w:left="440"/>
+            </w:pPr>
+            <w:r>
+              <w:rPr>
+                <w:rFonts w:hint="eastAsia"/>
+              </w:rPr>
+              <w:t>参加人员姓名：</w:t>
+            </w:r>
+            <w:r>
+              <w:rPr>
+                <w:rFonts w:hint="eastAsia"/>
+              </w:rPr>
+              <w:tab/>
+            </w:r>
+            <w:r>
+              <w:rPr>
+                <w:rFonts w:hint="eastAsia"/>
+              </w:rPr>
+              <w:tab/>
+            </w:r>
+          </w:p>
+          <w:p>
+            <w:pPr>
+              <w:ind w:left="440"/>
+            </w:pPr>
+          </w:p>
+          <w:p>
+            <w:pPr>
+              <w:ind w:left="440"/>
+            </w:pPr>
+          </w:p>
+        </w:tc>
+        <w:tc>
+          <w:tcPr>
+            <w:tcW w:w="3118" w:type="dxa"/>
+          </w:tcPr>
+          <w:p>
+            <w:pPr>
+              <w:ind w:left="440"/>
+            </w:pPr>
+            <w:r>
+              <w:rPr>
+                <w:rFonts w:hint="eastAsia"/>
+              </w:rPr>
+              <w:t>联系电话：</w:t>
+            </w:r>
+            <w:r>
+              <w:tab/>
+            </w:r>
+          </w:p>
+        </w:tc>
+        <w:tc>
+          <w:tcPr>
+            <w:tcW w:w="3543" w:type="dxa"/>
+          </w:tcPr>
+          <w:p>
+            <w:pPr>
+              <w:ind w:left="440"/>
+            </w:pPr>
+            <w:r>
+              <w:rPr>
+                <w:rFonts w:hint="eastAsia"/>
+              </w:rPr>
+              <w:t>健康码状态：绿码□</w:t>
+            </w:r>
+            <w:r>
+              <w:tab/>
+            </w:r>
+            <w:r>
+              <w:rPr>
+                <w:rFonts w:hint="eastAsia"/>
+              </w:rPr>
+              <w:t>红码□</w:t>
+            </w:r>
+          </w:p>
+        </w:tc>
+      </w:tr>
+      <w:tr>
+        <w:tc>
+          <w:tcPr>
+            <w:tcW w:w="2689" w:type="dxa"/>
+          </w:tcPr>
+          <w:p>
+            <w:pPr>
+              <w:ind w:left="440"/>
+            </w:pPr>
+            <w:r>
+              <w:rPr>
+                <w:rFonts w:hint="eastAsia"/>
+              </w:rPr>
+              <w:t>承诺人签名：</w:t>
+            </w:r>
+            <w:r>
+              <w:rPr>
+                <w:rFonts w:hint="eastAsia"/>
+              </w:rPr>
+              <w:t xml:space="preserve"> </w:t>
+            </w:r>
+            <w:r>
+              <w:rPr>
+                <w:rFonts w:hint="eastAsia"/>
+              </w:rPr>
+              <w:tab/>
+            </w:r>
+            <w:r>
+              <w:rPr>
+                <w:rFonts w:hint="eastAsia"/>
+              </w:rPr>
+              <w:tab/>
+            </w:r>
+            <w:r>
+              <w:rPr>
+                <w:rFonts w:hint="eastAsia"/>
+              </w:rPr>
+              <w:tab/>
+            </w:r>
+          </w:p>
+        </w:tc>
+        <w:tc>
+          <w:tcPr>
+            <w:tcW w:w="3118" w:type="dxa"/>
+          </w:tcPr>
+          <w:p>
+            <w:pPr>
+              <w:ind w:left="440"/>
+            </w:pPr>
+          </w:p>
+        </w:tc>
+        <w:tc>
+          <w:tcPr>
+            <w:tcW w:w="3543" w:type="dxa"/>
+          </w:tcPr>
+          <w:p>
+            <w:pPr>
+              <w:ind w:left="440"/>
+            </w:pPr>
+            <w:r>
+              <w:rPr>
+                <w:rFonts w:hint="eastAsia"/>
+              </w:rPr>
+              <w:t>签署日期：</w:t>
+            </w:r>
+            <w:r>
+              <w:t xml:space="preserve">      </w:t>
+            </w:r>
+            <w:r>
+              <w:rPr>
+                <w:rFonts w:hint="eastAsia"/>
+              </w:rPr>
+              <w:t xml:space="preserve"> </w:t>
+            </w:r>
+            <w:r>
+              <w:rPr>
+                <w:rFonts w:hint="eastAsia"/>
+              </w:rPr>
+              <w:t>年</w:t>
+            </w:r>
+            <w:r>
+              <w:rPr>
+                <w:rFonts w:hint="eastAsia"/>
+              </w:rPr>
+              <w:t xml:space="preserve"> </w:t>
+            </w:r>
+            <w:r>
+              <w:rPr>
+                <w:rFonts w:hint="eastAsia"/>
+              </w:rPr>
+              <w:tab/>
+            </w:r>
+            <w:r>
+              <w:rPr>
+                <w:rFonts w:hint="eastAsia"/>
+              </w:rPr>
+              <w:t>月</w:t>
+            </w:r>
+            <w:r>
+              <w:rPr>
+                <w:rFonts w:hint="eastAsia"/>
+              </w:rPr>
+              <w:t xml:space="preserve"> </w:t>
+            </w:r>
+            <w:r>
+              <w:rPr>
+                <w:rFonts w:hint="eastAsia"/>
+              </w:rPr>
+              <w:tab/>
+            </w:r>
+            <w:r>
+              <w:rPr>
+                <w:rFonts w:hint="eastAsia"/>
+              </w:rPr>
+              <w:t>日</w:t>
+            </w:r>
+          </w:p>
+          <w:p>
+            <w:pPr>
+              <w:ind w:left="440"/>
+            </w:pPr>
+          </w:p>
+        </w:tc>
+      </w:tr>
+    </w:tbl>
+    <w:p/>
+    <w:p/>
+    <w:p>
+      <w:r>
+        <w:rPr>
+          <w:rFonts w:hint="eastAsia"/>
+        </w:rPr>
+        <w:t>所有参加人员签名：</w:t>
+      </w:r>
+    </w:p>
+    <w:tbl>
+      <w:tblPr>
+        <w:tblStyle w:val="TableGrid"/>
+        <w:tblW w:w="0" w:type="auto"/>
+        <w:tblBorders>
+          <w:top w:val="single" w:sz="24" w:space="0" w:color="FFFFFF" w:themeColor="background1"/>
+          <w:left w:val="none" w:sz="0" w:space="0" w:color="auto"/>
+          <w:bottom w:val="single" w:sz="24" w:space="0" w:color="FFFFFF" w:themeColor="background1"/>
+          <w:right w:val="none" w:sz="0" w:space="0" w:color="auto"/>
+          <w:insideV w:val="single" w:sz="24" w:space="0" w:color="FFFFFF" w:themeColor="background1"/>
+        </w:tblBorders>
+        <w:tblLook w:val="04A0" w:firstRow="1" w:lastRow="0" w:firstColumn="1" w:lastColumn="0" w:noHBand="0" w:noVBand="1"/>
+      </w:tblPr>
+      <w:tblGrid>
+        <w:gridCol w:w="2337"/>
+        <w:gridCol w:w="2337"/>
+        <w:gridCol w:w="2338"/>
+        <w:gridCol w:w="2338"/>
+      </w:tblGrid>
+      <w:tr>
+        <w:trPr>
+          <w:trHeight w:val="454"/>
+        </w:trPr>
+        <w:tc>
+          <w:tcPr>
+            <w:tcW w:w="2337" w:type="dxa"/>
+          </w:tcPr>
+          <w:p>
+            <w:pPr>
+              <w:ind w:left="440"/>
+            </w:pPr>
+          </w:p>
+        </w:tc>
+        <w:tc>
+          <w:tcPr>
+            <w:tcW w:w="2337" w:type="dxa"/>
+          </w:tcPr>
+          <w:p>
+            <w:pPr>
+              <w:ind w:left="440"/>
+            </w:pPr>
+          </w:p>
+        </w:tc>
+        <w:tc>
+          <w:tcPr>
+            <w:tcW w:w="2338" w:type="dxa"/>
+          </w:tcPr>
+          <w:p>
+            <w:pPr>
+              <w:ind w:left="440"/>
+            </w:pPr>
+          </w:p>
+        </w:tc>
+        <w:tc>
+          <w:tcPr>
+            <w:tcW w:w="2338" w:type="dxa"/>
+          </w:tcPr>
+          <w:p>
+            <w:pPr>
+              <w:ind w:left="440"/>
+            </w:pPr>
+          </w:p>
+        </w:tc>
+      </w:tr>
+      <w:tr>
+        <w:trPr>
+          <w:trHeight w:val="454"/>
+        </w:trPr>
+        <w:tc>
+          <w:tcPr>
+            <w:tcW w:w="2337" w:type="dxa"/>
+          </w:tcPr>
+          <w:p>
+            <w:pPr>
+              <w:ind w:left="440"/>
+            </w:pPr>
+          </w:p>
+        </w:tc>
+        <w:tc>
+          <w:tcPr>
+            <w:tcW w:w="2337" w:type="dxa"/>
+          </w:tcPr>
+          <w:p>
+            <w:pPr>
+              <w:ind w:left="440"/>
+            </w:pPr>
+          </w:p>
+        </w:tc>
+        <w:tc>
+          <w:tcPr>
+            <w:tcW w:w="2338" w:type="dxa"/>
+          </w:tcPr>
+          <w:p>
+            <w:pPr>
+              <w:ind w:left="440"/>
+            </w:pPr>
+          </w:p>
+        </w:tc>
+        <w:tc>
+          <w:tcPr>
+            <w:tcW w:w="2338" w:type="dxa"/>
+          </w:tcPr>
+          <w:p>
+            <w:pPr>
+              <w:ind w:left="440"/>
+            </w:pPr>
+          </w:p>
+        </w:tc>
+      </w:tr>
+      <w:tr>
+        <w:trPr>
+          <w:trHeight w:val="454"/>
+        </w:trPr>
+        <w:tc>
+          <w:tcPr>
+            <w:tcW w:w="2337" w:type="dxa"/>
+          </w:tcPr>
+          <w:p>
+            <w:pPr>
+              <w:ind w:left="440"/>
+            </w:pPr>
+          </w:p>
+        </w:tc>
+        <w:tc>
+          <w:tcPr>
+            <w:tcW w:w="2337" w:type="dxa"/>
+          </w:tcPr>
+          <w:p>
+            <w:pPr>
+              <w:ind w:left="440"/>
+            </w:pPr>
+          </w:p>
+        </w:tc>
+        <w:tc>
+          <w:tcPr>
+            <w:tcW w:w="2338" w:type="dxa"/>
+          </w:tcPr>
+          <w:p>
+            <w:pPr>
+              <w:ind w:left="440"/>
+            </w:pPr>
+          </w:p>
+        </w:tc>
+        <w:tc>
+          <w:tcPr>
+            <w:tcW w:w="2338" w:type="dxa"/>
+          </w:tcPr>
+          <w:p>
+            <w:pPr>
+              <w:ind w:left="440"/>
+            </w:pPr>
+          </w:p>
+        </w:tc>
+      </w:tr>
+      <w:tr>
+        <w:trPr>
+          <w:trHeight w:val="454"/>
+        </w:trPr>
+        <w:tc>
+          <w:tcPr>
+            <w:tcW w:w="2337" w:type="dxa"/>
+          </w:tcPr>
+          <w:p>
+            <w:pPr>
+              <w:ind w:left="440"/>
+            </w:pPr>
+          </w:p>
+        </w:tc>
+        <w:tc>
+          <w:tcPr>
+            <w:tcW w:w="2337" w:type="dxa"/>
+          </w:tcPr>
+          <w:p>
+            <w:pPr>
+              <w:ind w:left="440"/>
+            </w:pPr>
+          </w:p>
+        </w:tc>
+        <w:tc>
+          <w:tcPr>
+            <w:tcW w:w="2338" w:type="dxa"/>
+          </w:tcPr>
+          <w:p>
+            <w:pPr>
+              <w:ind w:left="440"/>
+            </w:pPr>
+          </w:p>
+        </w:tc>
+        <w:tc>
+          <w:tcPr>
+            <w:tcW w:w="2338" w:type="dxa"/>
+          </w:tcPr>
+          <w:p>
+            <w:pPr>
+              <w:ind w:left="440"/>
+            </w:pPr>
+          </w:p>
+        </w:tc>
+      </w:tr>
+      <w:tr>
+        <w:trPr>
+          <w:trHeight w:val="454"/>
+        </w:trPr>
+        <w:tc>
+          <w:tcPr>
+            <w:tcW w:w="2337" w:type="dxa"/>
+          </w:tcPr>
+          <w:p>
+            <w:pPr>
+              <w:ind w:left="440"/>
+            </w:pPr>
+          </w:p>
+        </w:tc>
+        <w:tc>
+          <w:tcPr>
+            <w:tcW w:w="2337" w:type="dxa"/>
+          </w:tcPr>
+          <w:p>
+            <w:pPr>
+              <w:ind w:left="440"/>
+            </w:pPr>
+          </w:p>
+        </w:tc>
+        <w:tc>
+          <w:tcPr>
+            <w:tcW w:w="2338" w:type="dxa"/>
+          </w:tcPr>
+          <w:p>
+            <w:pPr>
+              <w:ind w:left="440"/>
+            </w:pPr>
+          </w:p>
+        </w:tc>
+        <w:tc>
+          <w:tcPr>
+            <w:tcW w:w="2338" w:type="dxa"/>
+          </w:tcPr>
+          <w:p>
+            <w:pPr>
+              <w:ind w:left="440"/>
+            </w:pPr>
+          </w:p>
+        </w:tc>
+      </w:tr>
+    </w:tbl>
+    <w:p>
       <w:r>
         <w:rPr>
           <w:rFonts w:hint="eastAsia"/>
@@ -945,6 +1238,7 @@
         <w:tab/>
       </w:r>
     </w:p>
+    <w:p/>
     <w:p/>
     <w:sectPr>
       <w:pgSz w:w="12240" w:h="15840"/>

</xml_diff>

<commit_message>
Site updated: 2022-04-19 19:01:22
</commit_message>
<xml_diff>
--- a/doc/周六跑参加人员健康安全责任承诺书.docx
+++ b/doc/周六跑参加人员健康安全责任承诺书.docx
@@ -386,6 +386,39 @@
           <w:rFonts w:hint="eastAsia"/>
         </w:rPr>
         <w:t>所有参加人员签名：</w:t>
+      </w:r>
+      <w:r>
+        <w:rPr>
+          <w:rFonts w:hint="eastAsia"/>
+        </w:rPr>
+        <w:t>(</w:t>
+      </w:r>
+      <w:r>
+        <w:rPr>
+          <w:rFonts w:hint="eastAsia"/>
+          <w:b/>
+          <w:bCs/>
+        </w:rPr>
+        <w:t>所有参跑人员自动成为运动发起者</w:t>
+      </w:r>
+      <w:r>
+        <w:rPr>
+          <w:rFonts w:hint="eastAsia"/>
+          <w:b/>
+          <w:bCs/>
+        </w:rPr>
+        <w:t>和组织者</w:t>
+      </w:r>
+      <w:r>
+        <w:rPr>
+          <w:rFonts w:hint="eastAsia"/>
+          <w:b/>
+          <w:bCs/>
+        </w:rPr>
+        <w:t>！</w:t>
+      </w:r>
+      <w:r>
+        <w:t>)</w:t>
       </w:r>
     </w:p>
     <w:tbl>
@@ -553,692 +586,6 @@
         </w:tc>
       </w:tr>
     </w:tbl>
-    <w:p>
-      <w:r>
-        <w:rPr>
-          <w:rFonts w:hint="eastAsia"/>
-        </w:rPr>
-        <w:tab/>
-      </w:r>
-    </w:p>
-    <w:p>
-      <w:pPr>
-        <w:pStyle w:val="Title"/>
-        <w:ind w:firstLine="442"/>
-        <w:jc w:val="center"/>
-        <w:rPr>
-          <w:b/>
-          <w:bCs/>
-        </w:rPr>
-      </w:pPr>
-    </w:p>
-    <w:p>
-      <w:pPr>
-        <w:pStyle w:val="Title"/>
-        <w:ind w:firstLine="442"/>
-        <w:jc w:val="center"/>
-        <w:rPr>
-          <w:b/>
-          <w:bCs/>
-        </w:rPr>
-      </w:pPr>
-      <w:r>
-        <w:rPr>
-          <w:rFonts w:hint="eastAsia"/>
-          <w:b/>
-          <w:bCs/>
-        </w:rPr>
-        <w:lastRenderedPageBreak/>
-        <w:t>周六跑</w:t>
-      </w:r>
-      <w:r>
-        <w:rPr>
-          <w:rFonts w:hint="eastAsia"/>
-          <w:b/>
-          <w:bCs/>
-        </w:rPr>
-        <w:t>参加人员</w:t>
-      </w:r>
-      <w:r>
-        <w:rPr>
-          <w:rFonts w:hint="eastAsia"/>
-          <w:b/>
-          <w:bCs/>
-        </w:rPr>
-        <w:t>健康安全责任承诺书</w:t>
-      </w:r>
-    </w:p>
-    <w:p/>
-    <w:p>
-      <w:r>
-        <w:rPr>
-          <w:rFonts w:hint="eastAsia"/>
-        </w:rPr>
-        <w:t>为保障</w:t>
-      </w:r>
-      <w:r>
-        <w:rPr>
-          <w:rFonts w:hint="eastAsia"/>
-        </w:rPr>
-        <w:t>周六跑</w:t>
-      </w:r>
-      <w:r>
-        <w:rPr>
-          <w:rFonts w:hint="eastAsia"/>
-        </w:rPr>
-        <w:t>安全有序举行，根据大家统一要求，制定此承诺书。本人已仔细阅读并签字确认本承诺书所有事项。如有不实，本人承担由此引起的一切后果及法律责任。</w:t>
-      </w:r>
-    </w:p>
-    <w:p>
-      <w:r>
-        <w:rPr>
-          <w:rFonts w:hint="eastAsia"/>
-        </w:rPr>
-        <w:t>1.</w:t>
-      </w:r>
-      <w:r>
-        <w:rPr>
-          <w:rFonts w:hint="eastAsia"/>
-        </w:rPr>
-        <w:t>本人体温正常（体温低于</w:t>
-      </w:r>
-      <w:r>
-        <w:rPr>
-          <w:rFonts w:hint="eastAsia"/>
-        </w:rPr>
-        <w:t xml:space="preserve"> 37.3</w:t>
-      </w:r>
-      <w:r>
-        <w:rPr>
-          <w:rFonts w:hint="eastAsia"/>
-        </w:rPr>
-        <w:t>℃），没有发热、干咳、乏力、咽痛、鼻塞、流涕、肌痛、腹泻等相关症状；</w:t>
-      </w:r>
-    </w:p>
-    <w:p>
-      <w:r>
-        <w:rPr>
-          <w:rFonts w:hint="eastAsia"/>
-        </w:rPr>
-        <w:t>2.</w:t>
-      </w:r>
-      <w:r>
-        <w:rPr>
-          <w:rFonts w:hint="eastAsia"/>
-        </w:rPr>
-        <w:t>本人承诺跑前</w:t>
-      </w:r>
-      <w:r>
-        <w:rPr>
-          <w:rFonts w:hint="eastAsia"/>
-        </w:rPr>
-        <w:t xml:space="preserve"> 14 </w:t>
-      </w:r>
-      <w:r>
-        <w:rPr>
-          <w:rFonts w:hint="eastAsia"/>
-        </w:rPr>
-        <w:t>日内，未曾前往疫情中高风险地区，无新冠肺炎患者或疑似患者或无症状感染者密切接触史，未与曾前往疫情中高风险地区的人员接触或共同居住；</w:t>
-      </w:r>
-    </w:p>
-    <w:p>
-      <w:r>
-        <w:rPr>
-          <w:rFonts w:hint="eastAsia"/>
-        </w:rPr>
-        <w:t>3.</w:t>
-      </w:r>
-      <w:r>
-        <w:rPr>
-          <w:rFonts w:hint="eastAsia"/>
-        </w:rPr>
-        <w:t>本人承诺在跑事期间配合所有参跑人员共同制定要求进行测温、核验健康码等疫情防控工作，若不符合跑事防疫要求，本人将退出比跑检查；</w:t>
-      </w:r>
-    </w:p>
-    <w:p>
-      <w:r>
-        <w:rPr>
-          <w:rFonts w:hint="eastAsia"/>
-        </w:rPr>
-        <w:t>4.</w:t>
-      </w:r>
-      <w:r>
-        <w:rPr>
-          <w:rFonts w:hint="eastAsia"/>
-        </w:rPr>
-        <w:t>本人充分了解马拉松运动及参跑过程中可能存在的风险，</w:t>
-      </w:r>
-      <w:r>
-        <w:rPr>
-          <w:rFonts w:hint="eastAsia"/>
-        </w:rPr>
-        <w:t xml:space="preserve"> </w:t>
-      </w:r>
-      <w:r>
-        <w:rPr>
-          <w:rFonts w:hint="eastAsia"/>
-        </w:rPr>
-        <w:t>包括但不限于因疫情可能导致的医疗风险，已为参跑做好准备。本人同意接受所有参跑人员在比跑期间提供的现场急救性质的医务治</w:t>
-      </w:r>
-      <w:r>
-        <w:rPr>
-          <w:rFonts w:hint="eastAsia"/>
-        </w:rPr>
-        <w:t xml:space="preserve"> </w:t>
-      </w:r>
-      <w:r>
-        <w:rPr>
-          <w:rFonts w:hint="eastAsia"/>
-        </w:rPr>
-        <w:t>疗，超出所有参跑人员投保范围的费用由本人自行承担；</w:t>
-      </w:r>
-    </w:p>
-    <w:p>
-      <w:r>
-        <w:rPr>
-          <w:rFonts w:hint="eastAsia"/>
-        </w:rPr>
-        <w:t>5.</w:t>
-      </w:r>
-      <w:r>
-        <w:rPr>
-          <w:rFonts w:hint="eastAsia"/>
-        </w:rPr>
-        <w:t>本人承诺严格遵守本市疫情防控要求，做好个人防护措施，安全参跑。</w:t>
-      </w:r>
-    </w:p>
-    <w:tbl>
-      <w:tblPr>
-        <w:tblStyle w:val="TableGrid"/>
-        <w:tblW w:w="0" w:type="auto"/>
-        <w:tblBorders>
-          <w:top w:val="none" w:sz="0" w:space="0" w:color="auto"/>
-          <w:left w:val="none" w:sz="0" w:space="0" w:color="auto"/>
-          <w:bottom w:val="none" w:sz="0" w:space="0" w:color="auto"/>
-          <w:right w:val="none" w:sz="0" w:space="0" w:color="auto"/>
-          <w:insideH w:val="none" w:sz="0" w:space="0" w:color="auto"/>
-          <w:insideV w:val="none" w:sz="0" w:space="0" w:color="auto"/>
-        </w:tblBorders>
-        <w:tblLook w:val="04A0" w:firstRow="1" w:lastRow="0" w:firstColumn="1" w:lastColumn="0" w:noHBand="0" w:noVBand="1"/>
-      </w:tblPr>
-      <w:tblGrid>
-        <w:gridCol w:w="2689"/>
-        <w:gridCol w:w="3118"/>
-        <w:gridCol w:w="3543"/>
-      </w:tblGrid>
-      <w:tr>
-        <w:tc>
-          <w:tcPr>
-            <w:tcW w:w="2689" w:type="dxa"/>
-          </w:tcPr>
-          <w:p>
-            <w:pPr>
-              <w:ind w:left="440"/>
-            </w:pPr>
-            <w:r>
-              <w:rPr>
-                <w:rFonts w:hint="eastAsia"/>
-              </w:rPr>
-              <w:t>参加人员姓名：</w:t>
-            </w:r>
-            <w:r>
-              <w:rPr>
-                <w:rFonts w:hint="eastAsia"/>
-              </w:rPr>
-              <w:tab/>
-            </w:r>
-            <w:r>
-              <w:rPr>
-                <w:rFonts w:hint="eastAsia"/>
-              </w:rPr>
-              <w:tab/>
-            </w:r>
-          </w:p>
-          <w:p>
-            <w:pPr>
-              <w:ind w:left="440"/>
-            </w:pPr>
-          </w:p>
-          <w:p>
-            <w:pPr>
-              <w:ind w:left="440"/>
-            </w:pPr>
-          </w:p>
-        </w:tc>
-        <w:tc>
-          <w:tcPr>
-            <w:tcW w:w="3118" w:type="dxa"/>
-          </w:tcPr>
-          <w:p>
-            <w:pPr>
-              <w:ind w:left="440"/>
-            </w:pPr>
-            <w:r>
-              <w:rPr>
-                <w:rFonts w:hint="eastAsia"/>
-              </w:rPr>
-              <w:t>联系电话：</w:t>
-            </w:r>
-            <w:r>
-              <w:tab/>
-            </w:r>
-          </w:p>
-        </w:tc>
-        <w:tc>
-          <w:tcPr>
-            <w:tcW w:w="3543" w:type="dxa"/>
-          </w:tcPr>
-          <w:p>
-            <w:pPr>
-              <w:ind w:left="440"/>
-            </w:pPr>
-            <w:r>
-              <w:rPr>
-                <w:rFonts w:hint="eastAsia"/>
-              </w:rPr>
-              <w:t>健康码状态：绿码□</w:t>
-            </w:r>
-            <w:r>
-              <w:tab/>
-            </w:r>
-            <w:r>
-              <w:rPr>
-                <w:rFonts w:hint="eastAsia"/>
-              </w:rPr>
-              <w:t>红码□</w:t>
-            </w:r>
-          </w:p>
-        </w:tc>
-      </w:tr>
-      <w:tr>
-        <w:tc>
-          <w:tcPr>
-            <w:tcW w:w="2689" w:type="dxa"/>
-          </w:tcPr>
-          <w:p>
-            <w:pPr>
-              <w:ind w:left="440"/>
-            </w:pPr>
-            <w:r>
-              <w:rPr>
-                <w:rFonts w:hint="eastAsia"/>
-              </w:rPr>
-              <w:t>承诺人签名：</w:t>
-            </w:r>
-            <w:r>
-              <w:rPr>
-                <w:rFonts w:hint="eastAsia"/>
-              </w:rPr>
-              <w:t xml:space="preserve"> </w:t>
-            </w:r>
-            <w:r>
-              <w:rPr>
-                <w:rFonts w:hint="eastAsia"/>
-              </w:rPr>
-              <w:tab/>
-            </w:r>
-            <w:r>
-              <w:rPr>
-                <w:rFonts w:hint="eastAsia"/>
-              </w:rPr>
-              <w:tab/>
-            </w:r>
-            <w:r>
-              <w:rPr>
-                <w:rFonts w:hint="eastAsia"/>
-              </w:rPr>
-              <w:tab/>
-            </w:r>
-          </w:p>
-        </w:tc>
-        <w:tc>
-          <w:tcPr>
-            <w:tcW w:w="3118" w:type="dxa"/>
-          </w:tcPr>
-          <w:p>
-            <w:pPr>
-              <w:ind w:left="440"/>
-            </w:pPr>
-          </w:p>
-        </w:tc>
-        <w:tc>
-          <w:tcPr>
-            <w:tcW w:w="3543" w:type="dxa"/>
-          </w:tcPr>
-          <w:p>
-            <w:pPr>
-              <w:ind w:left="440"/>
-            </w:pPr>
-            <w:r>
-              <w:rPr>
-                <w:rFonts w:hint="eastAsia"/>
-              </w:rPr>
-              <w:t>签署日期：</w:t>
-            </w:r>
-            <w:r>
-              <w:t xml:space="preserve">      </w:t>
-            </w:r>
-            <w:r>
-              <w:rPr>
-                <w:rFonts w:hint="eastAsia"/>
-              </w:rPr>
-              <w:t xml:space="preserve"> </w:t>
-            </w:r>
-            <w:r>
-              <w:rPr>
-                <w:rFonts w:hint="eastAsia"/>
-              </w:rPr>
-              <w:t>年</w:t>
-            </w:r>
-            <w:r>
-              <w:rPr>
-                <w:rFonts w:hint="eastAsia"/>
-              </w:rPr>
-              <w:t xml:space="preserve"> </w:t>
-            </w:r>
-            <w:r>
-              <w:rPr>
-                <w:rFonts w:hint="eastAsia"/>
-              </w:rPr>
-              <w:tab/>
-            </w:r>
-            <w:r>
-              <w:rPr>
-                <w:rFonts w:hint="eastAsia"/>
-              </w:rPr>
-              <w:t>月</w:t>
-            </w:r>
-            <w:r>
-              <w:rPr>
-                <w:rFonts w:hint="eastAsia"/>
-              </w:rPr>
-              <w:t xml:space="preserve"> </w:t>
-            </w:r>
-            <w:r>
-              <w:rPr>
-                <w:rFonts w:hint="eastAsia"/>
-              </w:rPr>
-              <w:tab/>
-            </w:r>
-            <w:r>
-              <w:rPr>
-                <w:rFonts w:hint="eastAsia"/>
-              </w:rPr>
-              <w:t>日</w:t>
-            </w:r>
-          </w:p>
-          <w:p>
-            <w:pPr>
-              <w:ind w:left="440"/>
-            </w:pPr>
-          </w:p>
-        </w:tc>
-      </w:tr>
-    </w:tbl>
-    <w:p/>
-    <w:p/>
-    <w:p>
-      <w:r>
-        <w:rPr>
-          <w:rFonts w:hint="eastAsia"/>
-        </w:rPr>
-        <w:t>所有参加人员签名：</w:t>
-      </w:r>
-    </w:p>
-    <w:tbl>
-      <w:tblPr>
-        <w:tblStyle w:val="TableGrid"/>
-        <w:tblW w:w="0" w:type="auto"/>
-        <w:tblBorders>
-          <w:top w:val="single" w:sz="24" w:space="0" w:color="FFFFFF" w:themeColor="background1"/>
-          <w:left w:val="none" w:sz="0" w:space="0" w:color="auto"/>
-          <w:bottom w:val="single" w:sz="24" w:space="0" w:color="FFFFFF" w:themeColor="background1"/>
-          <w:right w:val="none" w:sz="0" w:space="0" w:color="auto"/>
-          <w:insideV w:val="single" w:sz="24" w:space="0" w:color="FFFFFF" w:themeColor="background1"/>
-        </w:tblBorders>
-        <w:tblLook w:val="04A0" w:firstRow="1" w:lastRow="0" w:firstColumn="1" w:lastColumn="0" w:noHBand="0" w:noVBand="1"/>
-      </w:tblPr>
-      <w:tblGrid>
-        <w:gridCol w:w="2337"/>
-        <w:gridCol w:w="2337"/>
-        <w:gridCol w:w="2338"/>
-        <w:gridCol w:w="2338"/>
-      </w:tblGrid>
-      <w:tr>
-        <w:trPr>
-          <w:trHeight w:val="454"/>
-        </w:trPr>
-        <w:tc>
-          <w:tcPr>
-            <w:tcW w:w="2337" w:type="dxa"/>
-          </w:tcPr>
-          <w:p>
-            <w:pPr>
-              <w:ind w:left="440"/>
-            </w:pPr>
-          </w:p>
-        </w:tc>
-        <w:tc>
-          <w:tcPr>
-            <w:tcW w:w="2337" w:type="dxa"/>
-          </w:tcPr>
-          <w:p>
-            <w:pPr>
-              <w:ind w:left="440"/>
-            </w:pPr>
-          </w:p>
-        </w:tc>
-        <w:tc>
-          <w:tcPr>
-            <w:tcW w:w="2338" w:type="dxa"/>
-          </w:tcPr>
-          <w:p>
-            <w:pPr>
-              <w:ind w:left="440"/>
-            </w:pPr>
-          </w:p>
-        </w:tc>
-        <w:tc>
-          <w:tcPr>
-            <w:tcW w:w="2338" w:type="dxa"/>
-          </w:tcPr>
-          <w:p>
-            <w:pPr>
-              <w:ind w:left="440"/>
-            </w:pPr>
-          </w:p>
-        </w:tc>
-      </w:tr>
-      <w:tr>
-        <w:trPr>
-          <w:trHeight w:val="454"/>
-        </w:trPr>
-        <w:tc>
-          <w:tcPr>
-            <w:tcW w:w="2337" w:type="dxa"/>
-          </w:tcPr>
-          <w:p>
-            <w:pPr>
-              <w:ind w:left="440"/>
-            </w:pPr>
-          </w:p>
-        </w:tc>
-        <w:tc>
-          <w:tcPr>
-            <w:tcW w:w="2337" w:type="dxa"/>
-          </w:tcPr>
-          <w:p>
-            <w:pPr>
-              <w:ind w:left="440"/>
-            </w:pPr>
-          </w:p>
-        </w:tc>
-        <w:tc>
-          <w:tcPr>
-            <w:tcW w:w="2338" w:type="dxa"/>
-          </w:tcPr>
-          <w:p>
-            <w:pPr>
-              <w:ind w:left="440"/>
-            </w:pPr>
-          </w:p>
-        </w:tc>
-        <w:tc>
-          <w:tcPr>
-            <w:tcW w:w="2338" w:type="dxa"/>
-          </w:tcPr>
-          <w:p>
-            <w:pPr>
-              <w:ind w:left="440"/>
-            </w:pPr>
-          </w:p>
-        </w:tc>
-      </w:tr>
-      <w:tr>
-        <w:trPr>
-          <w:trHeight w:val="454"/>
-        </w:trPr>
-        <w:tc>
-          <w:tcPr>
-            <w:tcW w:w="2337" w:type="dxa"/>
-          </w:tcPr>
-          <w:p>
-            <w:pPr>
-              <w:ind w:left="440"/>
-            </w:pPr>
-          </w:p>
-        </w:tc>
-        <w:tc>
-          <w:tcPr>
-            <w:tcW w:w="2337" w:type="dxa"/>
-          </w:tcPr>
-          <w:p>
-            <w:pPr>
-              <w:ind w:left="440"/>
-            </w:pPr>
-          </w:p>
-        </w:tc>
-        <w:tc>
-          <w:tcPr>
-            <w:tcW w:w="2338" w:type="dxa"/>
-          </w:tcPr>
-          <w:p>
-            <w:pPr>
-              <w:ind w:left="440"/>
-            </w:pPr>
-          </w:p>
-        </w:tc>
-        <w:tc>
-          <w:tcPr>
-            <w:tcW w:w="2338" w:type="dxa"/>
-          </w:tcPr>
-          <w:p>
-            <w:pPr>
-              <w:ind w:left="440"/>
-            </w:pPr>
-          </w:p>
-        </w:tc>
-      </w:tr>
-      <w:tr>
-        <w:trPr>
-          <w:trHeight w:val="454"/>
-        </w:trPr>
-        <w:tc>
-          <w:tcPr>
-            <w:tcW w:w="2337" w:type="dxa"/>
-          </w:tcPr>
-          <w:p>
-            <w:pPr>
-              <w:ind w:left="440"/>
-            </w:pPr>
-          </w:p>
-        </w:tc>
-        <w:tc>
-          <w:tcPr>
-            <w:tcW w:w="2337" w:type="dxa"/>
-          </w:tcPr>
-          <w:p>
-            <w:pPr>
-              <w:ind w:left="440"/>
-            </w:pPr>
-          </w:p>
-        </w:tc>
-        <w:tc>
-          <w:tcPr>
-            <w:tcW w:w="2338" w:type="dxa"/>
-          </w:tcPr>
-          <w:p>
-            <w:pPr>
-              <w:ind w:left="440"/>
-            </w:pPr>
-          </w:p>
-        </w:tc>
-        <w:tc>
-          <w:tcPr>
-            <w:tcW w:w="2338" w:type="dxa"/>
-          </w:tcPr>
-          <w:p>
-            <w:pPr>
-              <w:ind w:left="440"/>
-            </w:pPr>
-          </w:p>
-        </w:tc>
-      </w:tr>
-      <w:tr>
-        <w:trPr>
-          <w:trHeight w:val="454"/>
-        </w:trPr>
-        <w:tc>
-          <w:tcPr>
-            <w:tcW w:w="2337" w:type="dxa"/>
-          </w:tcPr>
-          <w:p>
-            <w:pPr>
-              <w:ind w:left="440"/>
-            </w:pPr>
-          </w:p>
-        </w:tc>
-        <w:tc>
-          <w:tcPr>
-            <w:tcW w:w="2337" w:type="dxa"/>
-          </w:tcPr>
-          <w:p>
-            <w:pPr>
-              <w:ind w:left="440"/>
-            </w:pPr>
-          </w:p>
-        </w:tc>
-        <w:tc>
-          <w:tcPr>
-            <w:tcW w:w="2338" w:type="dxa"/>
-          </w:tcPr>
-          <w:p>
-            <w:pPr>
-              <w:ind w:left="440"/>
-            </w:pPr>
-          </w:p>
-        </w:tc>
-        <w:tc>
-          <w:tcPr>
-            <w:tcW w:w="2338" w:type="dxa"/>
-          </w:tcPr>
-          <w:p>
-            <w:pPr>
-              <w:ind w:left="440"/>
-            </w:pPr>
-          </w:p>
-        </w:tc>
-      </w:tr>
-    </w:tbl>
-    <w:p>
-      <w:r>
-        <w:rPr>
-          <w:rFonts w:hint="eastAsia"/>
-        </w:rPr>
-        <w:tab/>
-      </w:r>
-    </w:p>
-    <w:p/>
     <w:p/>
     <w:sectPr>
       <w:pgSz w:w="12240" w:h="15840"/>

</xml_diff>

<commit_message>
Site updated: 2022-04-19 19:11:21
</commit_message>
<xml_diff>
--- a/doc/周六跑参加人员健康安全责任承诺书.docx
+++ b/doc/周六跑参加人员健康安全责任承诺书.docx
@@ -386,39 +386,6 @@
           <w:rFonts w:hint="eastAsia"/>
         </w:rPr>
         <w:t>所有参加人员签名：</w:t>
-      </w:r>
-      <w:r>
-        <w:rPr>
-          <w:rFonts w:hint="eastAsia"/>
-        </w:rPr>
-        <w:t>(</w:t>
-      </w:r>
-      <w:r>
-        <w:rPr>
-          <w:rFonts w:hint="eastAsia"/>
-          <w:b/>
-          <w:bCs/>
-        </w:rPr>
-        <w:t>所有参跑人员自动成为运动发起者</w:t>
-      </w:r>
-      <w:r>
-        <w:rPr>
-          <w:rFonts w:hint="eastAsia"/>
-          <w:b/>
-          <w:bCs/>
-        </w:rPr>
-        <w:t>和组织者</w:t>
-      </w:r>
-      <w:r>
-        <w:rPr>
-          <w:rFonts w:hint="eastAsia"/>
-          <w:b/>
-          <w:bCs/>
-        </w:rPr>
-        <w:t>！</w:t>
-      </w:r>
-      <w:r>
-        <w:t>)</w:t>
       </w:r>
     </w:p>
     <w:tbl>
@@ -586,6 +553,692 @@
         </w:tc>
       </w:tr>
     </w:tbl>
+    <w:p>
+      <w:r>
+        <w:rPr>
+          <w:rFonts w:hint="eastAsia"/>
+        </w:rPr>
+        <w:tab/>
+      </w:r>
+    </w:p>
+    <w:p>
+      <w:pPr>
+        <w:pStyle w:val="Title"/>
+        <w:ind w:firstLine="442"/>
+        <w:jc w:val="center"/>
+        <w:rPr>
+          <w:b/>
+          <w:bCs/>
+        </w:rPr>
+      </w:pPr>
+    </w:p>
+    <w:p>
+      <w:pPr>
+        <w:pStyle w:val="Title"/>
+        <w:ind w:firstLine="442"/>
+        <w:jc w:val="center"/>
+        <w:rPr>
+          <w:b/>
+          <w:bCs/>
+        </w:rPr>
+      </w:pPr>
+      <w:r>
+        <w:rPr>
+          <w:rFonts w:hint="eastAsia"/>
+          <w:b/>
+          <w:bCs/>
+        </w:rPr>
+        <w:lastRenderedPageBreak/>
+        <w:t>周六跑</w:t>
+      </w:r>
+      <w:r>
+        <w:rPr>
+          <w:rFonts w:hint="eastAsia"/>
+          <w:b/>
+          <w:bCs/>
+        </w:rPr>
+        <w:t>参加人员</w:t>
+      </w:r>
+      <w:r>
+        <w:rPr>
+          <w:rFonts w:hint="eastAsia"/>
+          <w:b/>
+          <w:bCs/>
+        </w:rPr>
+        <w:t>健康安全责任承诺书</w:t>
+      </w:r>
+    </w:p>
+    <w:p/>
+    <w:p>
+      <w:r>
+        <w:rPr>
+          <w:rFonts w:hint="eastAsia"/>
+        </w:rPr>
+        <w:t>为保障</w:t>
+      </w:r>
+      <w:r>
+        <w:rPr>
+          <w:rFonts w:hint="eastAsia"/>
+        </w:rPr>
+        <w:t>周六跑</w:t>
+      </w:r>
+      <w:r>
+        <w:rPr>
+          <w:rFonts w:hint="eastAsia"/>
+        </w:rPr>
+        <w:t>安全有序举行，根据大家统一要求，制定此承诺书。本人已仔细阅读并签字确认本承诺书所有事项。如有不实，本人承担由此引起的一切后果及法律责任。</w:t>
+      </w:r>
+    </w:p>
+    <w:p>
+      <w:r>
+        <w:rPr>
+          <w:rFonts w:hint="eastAsia"/>
+        </w:rPr>
+        <w:t>1.</w:t>
+      </w:r>
+      <w:r>
+        <w:rPr>
+          <w:rFonts w:hint="eastAsia"/>
+        </w:rPr>
+        <w:t>本人体温正常（体温低于</w:t>
+      </w:r>
+      <w:r>
+        <w:rPr>
+          <w:rFonts w:hint="eastAsia"/>
+        </w:rPr>
+        <w:t xml:space="preserve"> 37.3</w:t>
+      </w:r>
+      <w:r>
+        <w:rPr>
+          <w:rFonts w:hint="eastAsia"/>
+        </w:rPr>
+        <w:t>℃），没有发热、干咳、乏力、咽痛、鼻塞、流涕、肌痛、腹泻等相关症状；</w:t>
+      </w:r>
+    </w:p>
+    <w:p>
+      <w:r>
+        <w:rPr>
+          <w:rFonts w:hint="eastAsia"/>
+        </w:rPr>
+        <w:t>2.</w:t>
+      </w:r>
+      <w:r>
+        <w:rPr>
+          <w:rFonts w:hint="eastAsia"/>
+        </w:rPr>
+        <w:t>本人承诺跑前</w:t>
+      </w:r>
+      <w:r>
+        <w:rPr>
+          <w:rFonts w:hint="eastAsia"/>
+        </w:rPr>
+        <w:t xml:space="preserve"> 14 </w:t>
+      </w:r>
+      <w:r>
+        <w:rPr>
+          <w:rFonts w:hint="eastAsia"/>
+        </w:rPr>
+        <w:t>日内，未曾前往疫情中高风险地区，无新冠肺炎患者或疑似患者或无症状感染者密切接触史，未与曾前往疫情中高风险地区的人员接触或共同居住；</w:t>
+      </w:r>
+    </w:p>
+    <w:p>
+      <w:r>
+        <w:rPr>
+          <w:rFonts w:hint="eastAsia"/>
+        </w:rPr>
+        <w:t>3.</w:t>
+      </w:r>
+      <w:r>
+        <w:rPr>
+          <w:rFonts w:hint="eastAsia"/>
+        </w:rPr>
+        <w:t>本人承诺在跑事期间配合所有参跑人员共同制定要求进行测温、核验健康码等疫情防控工作，若不符合跑事防疫要求，本人将退出比跑检查；</w:t>
+      </w:r>
+    </w:p>
+    <w:p>
+      <w:r>
+        <w:rPr>
+          <w:rFonts w:hint="eastAsia"/>
+        </w:rPr>
+        <w:t>4.</w:t>
+      </w:r>
+      <w:r>
+        <w:rPr>
+          <w:rFonts w:hint="eastAsia"/>
+        </w:rPr>
+        <w:t>本人充分了解马拉松运动及参跑过程中可能存在的风险，</w:t>
+      </w:r>
+      <w:r>
+        <w:rPr>
+          <w:rFonts w:hint="eastAsia"/>
+        </w:rPr>
+        <w:t xml:space="preserve"> </w:t>
+      </w:r>
+      <w:r>
+        <w:rPr>
+          <w:rFonts w:hint="eastAsia"/>
+        </w:rPr>
+        <w:t>包括但不限于因疫情可能导致的医疗风险，已为参跑做好准备。本人同意接受所有参跑人员在比跑期间提供的现场急救性质的医务治</w:t>
+      </w:r>
+      <w:r>
+        <w:rPr>
+          <w:rFonts w:hint="eastAsia"/>
+        </w:rPr>
+        <w:t xml:space="preserve"> </w:t>
+      </w:r>
+      <w:r>
+        <w:rPr>
+          <w:rFonts w:hint="eastAsia"/>
+        </w:rPr>
+        <w:t>疗，超出所有参跑人员投保范围的费用由本人自行承担；</w:t>
+      </w:r>
+    </w:p>
+    <w:p>
+      <w:r>
+        <w:rPr>
+          <w:rFonts w:hint="eastAsia"/>
+        </w:rPr>
+        <w:t>5.</w:t>
+      </w:r>
+      <w:r>
+        <w:rPr>
+          <w:rFonts w:hint="eastAsia"/>
+        </w:rPr>
+        <w:t>本人承诺严格遵守本市疫情防控要求，做好个人防护措施，安全参跑。</w:t>
+      </w:r>
+    </w:p>
+    <w:tbl>
+      <w:tblPr>
+        <w:tblStyle w:val="TableGrid"/>
+        <w:tblW w:w="0" w:type="auto"/>
+        <w:tblBorders>
+          <w:top w:val="none" w:sz="0" w:space="0" w:color="auto"/>
+          <w:left w:val="none" w:sz="0" w:space="0" w:color="auto"/>
+          <w:bottom w:val="none" w:sz="0" w:space="0" w:color="auto"/>
+          <w:right w:val="none" w:sz="0" w:space="0" w:color="auto"/>
+          <w:insideH w:val="none" w:sz="0" w:space="0" w:color="auto"/>
+          <w:insideV w:val="none" w:sz="0" w:space="0" w:color="auto"/>
+        </w:tblBorders>
+        <w:tblLook w:val="04A0" w:firstRow="1" w:lastRow="0" w:firstColumn="1" w:lastColumn="0" w:noHBand="0" w:noVBand="1"/>
+      </w:tblPr>
+      <w:tblGrid>
+        <w:gridCol w:w="2689"/>
+        <w:gridCol w:w="3118"/>
+        <w:gridCol w:w="3543"/>
+      </w:tblGrid>
+      <w:tr>
+        <w:tc>
+          <w:tcPr>
+            <w:tcW w:w="2689" w:type="dxa"/>
+          </w:tcPr>
+          <w:p>
+            <w:pPr>
+              <w:ind w:left="440"/>
+            </w:pPr>
+            <w:r>
+              <w:rPr>
+                <w:rFonts w:hint="eastAsia"/>
+              </w:rPr>
+              <w:t>参加人员姓名：</w:t>
+            </w:r>
+            <w:r>
+              <w:rPr>
+                <w:rFonts w:hint="eastAsia"/>
+              </w:rPr>
+              <w:tab/>
+            </w:r>
+            <w:r>
+              <w:rPr>
+                <w:rFonts w:hint="eastAsia"/>
+              </w:rPr>
+              <w:tab/>
+            </w:r>
+          </w:p>
+          <w:p>
+            <w:pPr>
+              <w:ind w:left="440"/>
+            </w:pPr>
+          </w:p>
+          <w:p>
+            <w:pPr>
+              <w:ind w:left="440"/>
+            </w:pPr>
+          </w:p>
+        </w:tc>
+        <w:tc>
+          <w:tcPr>
+            <w:tcW w:w="3118" w:type="dxa"/>
+          </w:tcPr>
+          <w:p>
+            <w:pPr>
+              <w:ind w:left="440"/>
+            </w:pPr>
+            <w:r>
+              <w:rPr>
+                <w:rFonts w:hint="eastAsia"/>
+              </w:rPr>
+              <w:t>联系电话：</w:t>
+            </w:r>
+            <w:r>
+              <w:tab/>
+            </w:r>
+          </w:p>
+        </w:tc>
+        <w:tc>
+          <w:tcPr>
+            <w:tcW w:w="3543" w:type="dxa"/>
+          </w:tcPr>
+          <w:p>
+            <w:pPr>
+              <w:ind w:left="440"/>
+            </w:pPr>
+            <w:r>
+              <w:rPr>
+                <w:rFonts w:hint="eastAsia"/>
+              </w:rPr>
+              <w:t>健康码状态：绿码□</w:t>
+            </w:r>
+            <w:r>
+              <w:tab/>
+            </w:r>
+            <w:r>
+              <w:rPr>
+                <w:rFonts w:hint="eastAsia"/>
+              </w:rPr>
+              <w:t>红码□</w:t>
+            </w:r>
+          </w:p>
+        </w:tc>
+      </w:tr>
+      <w:tr>
+        <w:tc>
+          <w:tcPr>
+            <w:tcW w:w="2689" w:type="dxa"/>
+          </w:tcPr>
+          <w:p>
+            <w:pPr>
+              <w:ind w:left="440"/>
+            </w:pPr>
+            <w:r>
+              <w:rPr>
+                <w:rFonts w:hint="eastAsia"/>
+              </w:rPr>
+              <w:t>承诺人签名：</w:t>
+            </w:r>
+            <w:r>
+              <w:rPr>
+                <w:rFonts w:hint="eastAsia"/>
+              </w:rPr>
+              <w:t xml:space="preserve"> </w:t>
+            </w:r>
+            <w:r>
+              <w:rPr>
+                <w:rFonts w:hint="eastAsia"/>
+              </w:rPr>
+              <w:tab/>
+            </w:r>
+            <w:r>
+              <w:rPr>
+                <w:rFonts w:hint="eastAsia"/>
+              </w:rPr>
+              <w:tab/>
+            </w:r>
+            <w:r>
+              <w:rPr>
+                <w:rFonts w:hint="eastAsia"/>
+              </w:rPr>
+              <w:tab/>
+            </w:r>
+          </w:p>
+        </w:tc>
+        <w:tc>
+          <w:tcPr>
+            <w:tcW w:w="3118" w:type="dxa"/>
+          </w:tcPr>
+          <w:p>
+            <w:pPr>
+              <w:ind w:left="440"/>
+            </w:pPr>
+          </w:p>
+        </w:tc>
+        <w:tc>
+          <w:tcPr>
+            <w:tcW w:w="3543" w:type="dxa"/>
+          </w:tcPr>
+          <w:p>
+            <w:pPr>
+              <w:ind w:left="440"/>
+            </w:pPr>
+            <w:r>
+              <w:rPr>
+                <w:rFonts w:hint="eastAsia"/>
+              </w:rPr>
+              <w:t>签署日期：</w:t>
+            </w:r>
+            <w:r>
+              <w:t xml:space="preserve">      </w:t>
+            </w:r>
+            <w:r>
+              <w:rPr>
+                <w:rFonts w:hint="eastAsia"/>
+              </w:rPr>
+              <w:t xml:space="preserve"> </w:t>
+            </w:r>
+            <w:r>
+              <w:rPr>
+                <w:rFonts w:hint="eastAsia"/>
+              </w:rPr>
+              <w:t>年</w:t>
+            </w:r>
+            <w:r>
+              <w:rPr>
+                <w:rFonts w:hint="eastAsia"/>
+              </w:rPr>
+              <w:t xml:space="preserve"> </w:t>
+            </w:r>
+            <w:r>
+              <w:rPr>
+                <w:rFonts w:hint="eastAsia"/>
+              </w:rPr>
+              <w:tab/>
+            </w:r>
+            <w:r>
+              <w:rPr>
+                <w:rFonts w:hint="eastAsia"/>
+              </w:rPr>
+              <w:t>月</w:t>
+            </w:r>
+            <w:r>
+              <w:rPr>
+                <w:rFonts w:hint="eastAsia"/>
+              </w:rPr>
+              <w:t xml:space="preserve"> </w:t>
+            </w:r>
+            <w:r>
+              <w:rPr>
+                <w:rFonts w:hint="eastAsia"/>
+              </w:rPr>
+              <w:tab/>
+            </w:r>
+            <w:r>
+              <w:rPr>
+                <w:rFonts w:hint="eastAsia"/>
+              </w:rPr>
+              <w:t>日</w:t>
+            </w:r>
+          </w:p>
+          <w:p>
+            <w:pPr>
+              <w:ind w:left="440"/>
+            </w:pPr>
+          </w:p>
+        </w:tc>
+      </w:tr>
+    </w:tbl>
+    <w:p/>
+    <w:p/>
+    <w:p>
+      <w:r>
+        <w:rPr>
+          <w:rFonts w:hint="eastAsia"/>
+        </w:rPr>
+        <w:t>所有参加人员签名：</w:t>
+      </w:r>
+    </w:p>
+    <w:tbl>
+      <w:tblPr>
+        <w:tblStyle w:val="TableGrid"/>
+        <w:tblW w:w="0" w:type="auto"/>
+        <w:tblBorders>
+          <w:top w:val="single" w:sz="24" w:space="0" w:color="FFFFFF" w:themeColor="background1"/>
+          <w:left w:val="none" w:sz="0" w:space="0" w:color="auto"/>
+          <w:bottom w:val="single" w:sz="24" w:space="0" w:color="FFFFFF" w:themeColor="background1"/>
+          <w:right w:val="none" w:sz="0" w:space="0" w:color="auto"/>
+          <w:insideV w:val="single" w:sz="24" w:space="0" w:color="FFFFFF" w:themeColor="background1"/>
+        </w:tblBorders>
+        <w:tblLook w:val="04A0" w:firstRow="1" w:lastRow="0" w:firstColumn="1" w:lastColumn="0" w:noHBand="0" w:noVBand="1"/>
+      </w:tblPr>
+      <w:tblGrid>
+        <w:gridCol w:w="2337"/>
+        <w:gridCol w:w="2337"/>
+        <w:gridCol w:w="2338"/>
+        <w:gridCol w:w="2338"/>
+      </w:tblGrid>
+      <w:tr>
+        <w:trPr>
+          <w:trHeight w:val="454"/>
+        </w:trPr>
+        <w:tc>
+          <w:tcPr>
+            <w:tcW w:w="2337" w:type="dxa"/>
+          </w:tcPr>
+          <w:p>
+            <w:pPr>
+              <w:ind w:left="440"/>
+            </w:pPr>
+          </w:p>
+        </w:tc>
+        <w:tc>
+          <w:tcPr>
+            <w:tcW w:w="2337" w:type="dxa"/>
+          </w:tcPr>
+          <w:p>
+            <w:pPr>
+              <w:ind w:left="440"/>
+            </w:pPr>
+          </w:p>
+        </w:tc>
+        <w:tc>
+          <w:tcPr>
+            <w:tcW w:w="2338" w:type="dxa"/>
+          </w:tcPr>
+          <w:p>
+            <w:pPr>
+              <w:ind w:left="440"/>
+            </w:pPr>
+          </w:p>
+        </w:tc>
+        <w:tc>
+          <w:tcPr>
+            <w:tcW w:w="2338" w:type="dxa"/>
+          </w:tcPr>
+          <w:p>
+            <w:pPr>
+              <w:ind w:left="440"/>
+            </w:pPr>
+          </w:p>
+        </w:tc>
+      </w:tr>
+      <w:tr>
+        <w:trPr>
+          <w:trHeight w:val="454"/>
+        </w:trPr>
+        <w:tc>
+          <w:tcPr>
+            <w:tcW w:w="2337" w:type="dxa"/>
+          </w:tcPr>
+          <w:p>
+            <w:pPr>
+              <w:ind w:left="440"/>
+            </w:pPr>
+          </w:p>
+        </w:tc>
+        <w:tc>
+          <w:tcPr>
+            <w:tcW w:w="2337" w:type="dxa"/>
+          </w:tcPr>
+          <w:p>
+            <w:pPr>
+              <w:ind w:left="440"/>
+            </w:pPr>
+          </w:p>
+        </w:tc>
+        <w:tc>
+          <w:tcPr>
+            <w:tcW w:w="2338" w:type="dxa"/>
+          </w:tcPr>
+          <w:p>
+            <w:pPr>
+              <w:ind w:left="440"/>
+            </w:pPr>
+          </w:p>
+        </w:tc>
+        <w:tc>
+          <w:tcPr>
+            <w:tcW w:w="2338" w:type="dxa"/>
+          </w:tcPr>
+          <w:p>
+            <w:pPr>
+              <w:ind w:left="440"/>
+            </w:pPr>
+          </w:p>
+        </w:tc>
+      </w:tr>
+      <w:tr>
+        <w:trPr>
+          <w:trHeight w:val="454"/>
+        </w:trPr>
+        <w:tc>
+          <w:tcPr>
+            <w:tcW w:w="2337" w:type="dxa"/>
+          </w:tcPr>
+          <w:p>
+            <w:pPr>
+              <w:ind w:left="440"/>
+            </w:pPr>
+          </w:p>
+        </w:tc>
+        <w:tc>
+          <w:tcPr>
+            <w:tcW w:w="2337" w:type="dxa"/>
+          </w:tcPr>
+          <w:p>
+            <w:pPr>
+              <w:ind w:left="440"/>
+            </w:pPr>
+          </w:p>
+        </w:tc>
+        <w:tc>
+          <w:tcPr>
+            <w:tcW w:w="2338" w:type="dxa"/>
+          </w:tcPr>
+          <w:p>
+            <w:pPr>
+              <w:ind w:left="440"/>
+            </w:pPr>
+          </w:p>
+        </w:tc>
+        <w:tc>
+          <w:tcPr>
+            <w:tcW w:w="2338" w:type="dxa"/>
+          </w:tcPr>
+          <w:p>
+            <w:pPr>
+              <w:ind w:left="440"/>
+            </w:pPr>
+          </w:p>
+        </w:tc>
+      </w:tr>
+      <w:tr>
+        <w:trPr>
+          <w:trHeight w:val="454"/>
+        </w:trPr>
+        <w:tc>
+          <w:tcPr>
+            <w:tcW w:w="2337" w:type="dxa"/>
+          </w:tcPr>
+          <w:p>
+            <w:pPr>
+              <w:ind w:left="440"/>
+            </w:pPr>
+          </w:p>
+        </w:tc>
+        <w:tc>
+          <w:tcPr>
+            <w:tcW w:w="2337" w:type="dxa"/>
+          </w:tcPr>
+          <w:p>
+            <w:pPr>
+              <w:ind w:left="440"/>
+            </w:pPr>
+          </w:p>
+        </w:tc>
+        <w:tc>
+          <w:tcPr>
+            <w:tcW w:w="2338" w:type="dxa"/>
+          </w:tcPr>
+          <w:p>
+            <w:pPr>
+              <w:ind w:left="440"/>
+            </w:pPr>
+          </w:p>
+        </w:tc>
+        <w:tc>
+          <w:tcPr>
+            <w:tcW w:w="2338" w:type="dxa"/>
+          </w:tcPr>
+          <w:p>
+            <w:pPr>
+              <w:ind w:left="440"/>
+            </w:pPr>
+          </w:p>
+        </w:tc>
+      </w:tr>
+      <w:tr>
+        <w:trPr>
+          <w:trHeight w:val="454"/>
+        </w:trPr>
+        <w:tc>
+          <w:tcPr>
+            <w:tcW w:w="2337" w:type="dxa"/>
+          </w:tcPr>
+          <w:p>
+            <w:pPr>
+              <w:ind w:left="440"/>
+            </w:pPr>
+          </w:p>
+        </w:tc>
+        <w:tc>
+          <w:tcPr>
+            <w:tcW w:w="2337" w:type="dxa"/>
+          </w:tcPr>
+          <w:p>
+            <w:pPr>
+              <w:ind w:left="440"/>
+            </w:pPr>
+          </w:p>
+        </w:tc>
+        <w:tc>
+          <w:tcPr>
+            <w:tcW w:w="2338" w:type="dxa"/>
+          </w:tcPr>
+          <w:p>
+            <w:pPr>
+              <w:ind w:left="440"/>
+            </w:pPr>
+          </w:p>
+        </w:tc>
+        <w:tc>
+          <w:tcPr>
+            <w:tcW w:w="2338" w:type="dxa"/>
+          </w:tcPr>
+          <w:p>
+            <w:pPr>
+              <w:ind w:left="440"/>
+            </w:pPr>
+          </w:p>
+        </w:tc>
+      </w:tr>
+    </w:tbl>
+    <w:p>
+      <w:r>
+        <w:rPr>
+          <w:rFonts w:hint="eastAsia"/>
+        </w:rPr>
+        <w:tab/>
+      </w:r>
+    </w:p>
+    <w:p/>
     <w:p/>
     <w:sectPr>
       <w:pgSz w:w="12240" w:h="15840"/>

</xml_diff>